<commit_message>
created a login component and validation for login as well
</commit_message>
<xml_diff>
--- a/Course2-Angular/UI Design and Prototyping Report.docx
+++ b/Course2-Angular/UI Design and Prototyping Report.docx
@@ -14,11 +14,9 @@
       <w:r>
         <w:t xml:space="preserve">Is There Any </w:t>
       </w:r>
-      <w:proofErr w:type="spellStart"/>
-      <w:r>
-        <w:t>Receipes</w:t>
-      </w:r>
-      <w:proofErr w:type="spellEnd"/>
+      <w:r>
+        <w:t>Recipes</w:t>
+      </w:r>
       <w:r>
         <w:t>? (isthereanyreceipes.com)</w:t>
       </w:r>
@@ -116,7 +114,12 @@
         </w:numPr>
       </w:pPr>
       <w:r>
-        <w:t xml:space="preserve">Briefly indicate a typical flow of your application in terms of user experience. You can use any way of representing the flow. You can also construct a prototype using one of the prototyping tools to illustrate this. </w:t>
+        <w:t>Briefly indicate a typical flow of your application in terms of user experience. You can use any way of representing the flow. You can also</w:t>
+      </w:r>
+      <w:bookmarkStart w:id="0" w:name="_GoBack"/>
+      <w:bookmarkEnd w:id="0"/>
+      <w:r>
+        <w:t xml:space="preserve"> construct a prototype using one of the prototyping tools to illustrate this. </w:t>
       </w:r>
     </w:p>
     <w:p>
@@ -142,8 +145,6 @@
       <w:r>
         <w:t>Provide any references relevant to the report</w:t>
       </w:r>
-      <w:bookmarkStart w:id="0" w:name="_GoBack"/>
-      <w:bookmarkEnd w:id="0"/>
     </w:p>
     <w:sectPr>
       <w:pgSz w:w="12240" w:h="15840"/>

</xml_diff>